<commit_message>
ajout des nouveaux exos en JS
</commit_message>
<xml_diff>
--- a/Technologies Web/[2] Bases du langage Javascript/2a Atelier (types de valeurs).docx
+++ b/Technologies Web/[2] Bases du langage Javascript/2a Atelier (types de valeurs).docx
@@ -760,14 +760,10 @@
       </w:r>
       <w:r>
         <w:br/>
-      </w:r>
-      <w:r>
         <w:t>type de base prédéfini correspondant à des données simples. Dans la</w:t>
       </w:r>
       <w:r>
         <w:br/>
-      </w:r>
-      <w:r>
         <w:t>plupart des langages, les types primitifs recouvrent les booléens, les entiers (signés ou non), les caractères et les réels en virgule flottante. En C, les pointeurs peuvent également être considérés comme formant un type primitif.</w:t>
       </w:r>
     </w:p>
@@ -1604,19 +1600,35 @@
       <w:r>
         <w:t xml:space="preserve">Vous savez donc que </w:t>
       </w:r>
-      <w:proofErr w:type="spellStart"/>
-      <w:r>
-        <w:t>Javacript</w:t>
-      </w:r>
-      <w:proofErr w:type="spellEnd"/>
-      <w:r>
-        <w:t xml:space="preserve"> garde trace du type des données contenues dans ses variables. Reste à voir quels sont les types que </w:t>
-      </w:r>
       <w:r>
         <w:t>JavaScript</w:t>
       </w:r>
       <w:r>
-        <w:t xml:space="preserve"> permet d’utiliser.</w:t>
+        <w:t xml:space="preserve"> garde trace du type des données contenues dans ses variables. Reste à voir quels sont les</w:t>
+      </w:r>
+      <w:r>
+        <w:t xml:space="preserve"> </w:t>
+      </w:r>
+      <w:r>
+        <w:t>types</w:t>
+      </w:r>
+      <w:r>
+        <w:t xml:space="preserve"> </w:t>
+      </w:r>
+      <w:r>
+        <w:t>que</w:t>
+      </w:r>
+      <w:r>
+        <w:t xml:space="preserve"> </w:t>
+      </w:r>
+      <w:r>
+        <w:t>JavaScript</w:t>
+      </w:r>
+      <w:r>
+        <w:t xml:space="preserve"> </w:t>
+      </w:r>
+      <w:r>
+        <w:t>permet d’utiliser.</w:t>
       </w:r>
     </w:p>
     <w:p>
@@ -1663,6 +1675,9 @@
     <w:p>
       <w:pPr>
         <w:pStyle w:val="Code"/>
+        <w:pBdr>
+          <w:left w:val="double" w:sz="4" w:space="1" w:color="auto"/>
+        </w:pBdr>
       </w:pPr>
       <w:proofErr w:type="gramStart"/>
       <w:r>
@@ -1706,6 +1721,9 @@
     <w:p>
       <w:pPr>
         <w:pStyle w:val="Code"/>
+        <w:pBdr>
+          <w:left w:val="double" w:sz="4" w:space="1" w:color="auto"/>
+        </w:pBdr>
       </w:pPr>
       <w:proofErr w:type="gramStart"/>
       <w:r>
@@ -1731,6 +1749,9 @@
     <w:p>
       <w:pPr>
         <w:pStyle w:val="Code"/>
+        <w:pBdr>
+          <w:left w:val="double" w:sz="4" w:space="1" w:color="auto"/>
+        </w:pBdr>
       </w:pPr>
       <w:proofErr w:type="spellStart"/>
       <w:proofErr w:type="gramStart"/>
@@ -1762,6 +1783,9 @@
     <w:p>
       <w:pPr>
         <w:pStyle w:val="Code"/>
+        <w:pBdr>
+          <w:left w:val="double" w:sz="4" w:space="1" w:color="auto"/>
+        </w:pBdr>
       </w:pPr>
       <w:proofErr w:type="gramStart"/>
       <w:r>
@@ -2127,10 +2151,7 @@
         <w:t xml:space="preserve"> exécu</w:t>
       </w:r>
       <w:r>
-        <w:t>tez les quatre lignes données plus haut</w:t>
-      </w:r>
-      <w:r>
-        <w:t xml:space="preserve"> à l’étape 4</w:t>
+        <w:t>tez les quatre lignes données plus haut à l’étape 4</w:t>
       </w:r>
       <w:r>
         <w:t>.</w:t>
@@ -2181,13 +2202,7 @@
         <w:t>JavaScript</w:t>
       </w:r>
       <w:r>
-        <w:t xml:space="preserve"> donne à une variable quand celle-ci n’a pas </w:t>
-      </w:r>
-      <w:r>
-        <w:t xml:space="preserve">(encore) </w:t>
-      </w:r>
-      <w:r>
-        <w:t xml:space="preserve">de valeur. </w:t>
+        <w:t xml:space="preserve"> donne à une variable quand celle-ci n’a pas (encore) de valeur. </w:t>
       </w:r>
     </w:p>
     <w:p>
@@ -2369,10 +2384,7 @@
       </w:pPr>
       <w:r>
         <w:lastRenderedPageBreak/>
-        <w:t xml:space="preserve">Les types </w:t>
-      </w:r>
-      <w:r>
-        <w:t>primitifs</w:t>
+        <w:t>Les types primitifs</w:t>
       </w:r>
     </w:p>
     <w:p>
@@ -2564,14 +2576,7 @@
           <w:b/>
           <w:bCs/>
         </w:rPr>
-        <w:t>Définition / vocabulaire</w:t>
-      </w:r>
-      <w:r>
-        <w:rPr>
-          <w:b/>
-          <w:bCs/>
-        </w:rPr>
-        <w:t xml:space="preserve"> (rappel)</w:t>
+        <w:t>Définition / vocabulaire (rappel)</w:t>
       </w:r>
     </w:p>
     <w:p>
@@ -2600,8 +2605,6 @@
       </w:r>
       <w:r>
         <w:br/>
-      </w:r>
-      <w:r>
         <w:t>la manière dont on écrit une valeur au sein du code.</w:t>
       </w:r>
     </w:p>
@@ -3467,10 +3470,7 @@
         <w:pStyle w:val="Note"/>
       </w:pPr>
       <w:r>
-        <w:t>D</w:t>
-      </w:r>
-      <w:r>
-        <w:t xml:space="preserve">e manière générale, on appelle </w:t>
+        <w:t xml:space="preserve">De manière générale, on appelle </w:t>
       </w:r>
       <w:r>
         <w:rPr>
@@ -3483,8 +3483,6 @@
       </w:r>
       <w:r>
         <w:br/>
-      </w:r>
-      <w:r>
         <w:t>placé devant un autre afin de changer l’interprétation de ce deuxième caractère.</w:t>
       </w:r>
     </w:p>
@@ -4240,13 +4238,7 @@
         <w:t xml:space="preserve"> Utilisez une expression conditionnelle (« … ? … : … »)</w:t>
       </w:r>
     </w:p>
-    <w:p>
-      <w:pPr>
-        <w:rPr>
-          <w:lang w:val="en-US"/>
-        </w:rPr>
-      </w:pPr>
-    </w:p>
+    <w:p/>
     <w:p>
       <w:pPr>
         <w:pStyle w:val="Heading1"/>
@@ -5489,8 +5481,6 @@
       </w:r>
       <w:r>
         <w:br/>
-      </w:r>
-      <w:r>
         <w:t xml:space="preserve">en évidence une partie des mécanismes que </w:t>
       </w:r>
       <w:r>
@@ -5501,15 +5491,7 @@
       </w:r>
       <w:r>
         <w:br/>
-      </w:r>
-      <w:r>
-        <w:t xml:space="preserve">automatiquement lors de l’exécution et pour montrer que l’aspect « non typé » d’un langage implique toute une série de conséquences auxquelles on ne pense pas forcément tout de suite (comme des règles de conversion </w:t>
-      </w:r>
-      <w:r>
-        <w:t>assez</w:t>
-      </w:r>
-      <w:r>
-        <w:t xml:space="preserve"> complexes).</w:t>
+        <w:t>automatiquement lors de l’exécution et pour montrer que l’aspect « non typé » d’un langage implique toute une série de conséquences auxquelles on ne pense pas forcément tout de suite (comme des règles de conversion assez complexes).</w:t>
       </w:r>
     </w:p>
     <w:p>
@@ -5550,13 +5532,7 @@
         <w:t>conversions explicites</w:t>
       </w:r>
       <w:r>
-        <w:t xml:space="preserve"> et s’assurera que les valeurs ont le bon type avant d’effectuer des opérations, afin d’être aussi lisible</w:t>
-      </w:r>
-      <w:r>
-        <w:t xml:space="preserve"> que possible</w:t>
-      </w:r>
-      <w:r>
-        <w:t>.</w:t>
+        <w:t xml:space="preserve"> et s’assurera que les valeurs ont le bon type avant d’effectuer des opérations, afin d’être aussi lisible que possible.</w:t>
       </w:r>
       <w:r>
         <w:br w:type="page"/>
@@ -7930,19 +7906,7 @@
         <w:rPr>
           <w:u w:val="single"/>
         </w:rPr>
-        <w:t>sans</w:t>
-      </w:r>
-      <w:r>
-        <w:rPr>
-          <w:u w:val="single"/>
-        </w:rPr>
-        <w:t xml:space="preserve"> réaliser de</w:t>
-      </w:r>
-      <w:r>
-        <w:rPr>
-          <w:u w:val="single"/>
-        </w:rPr>
-        <w:t xml:space="preserve"> conversions automatiques</w:t>
+        <w:t>sans réaliser de conversions automatiques</w:t>
       </w:r>
       <w:r>
         <w:t xml:space="preserve">. À cette fin, </w:t>
@@ -8482,13 +8446,7 @@
     </w:p>
     <w:p>
       <w:r>
-        <w:t xml:space="preserve">Tout comme les règles de conversion </w:t>
-      </w:r>
-      <w:r>
-        <w:t>de l’</w:t>
-      </w:r>
-      <w:r>
-        <w:t xml:space="preserve">Exercice 3, les définitions exactes des opérateurs abordés dans cet exercice sont plutôt complexes, voire parfois carrément obscures. L’objectif de cet atelier </w:t>
+        <w:t xml:space="preserve">Tout comme les règles de conversion de l’Exercice 3, les définitions exactes des opérateurs abordés dans cet exercice sont plutôt complexes, voire parfois carrément obscures. L’objectif de cet atelier </w:t>
       </w:r>
       <w:r>
         <w:rPr>
@@ -8513,13 +8471,7 @@
     </w:p>
     <w:p>
       <w:r>
-        <w:t xml:space="preserve">(2) vous référer à ces règles pour expliquer pourquoi un programme </w:t>
-      </w:r>
-      <w:r>
-        <w:t>JavaScript</w:t>
-      </w:r>
-      <w:r>
-        <w:t xml:space="preserve"> se comporte de manière bizarre/inattendue.</w:t>
+        <w:t>(2) vous référer à ces règles pour expliquer pourquoi un programme JavaScript se comporte de manière bizarre/inattendue.</w:t>
       </w:r>
     </w:p>
     <w:p>
@@ -8553,42 +8505,12 @@
     </w:p>
     <w:p>
       <w:r>
-        <w:t xml:space="preserve">Comme </w:t>
-      </w:r>
-      <w:r>
-        <w:t>JavaScript</w:t>
-      </w:r>
-      <w:r>
-        <w:t xml:space="preserve"> est un langage non typé et que la plupart des opérateurs fournissent un résultat quel que soit le type de leurs opérandes, de nombreuses erreurs de code </w:t>
-      </w:r>
-      <w:r>
-        <w:t>se déroulent de manière silencieuse, sans message d’erreur</w:t>
-      </w:r>
-      <w:r>
-        <w:t xml:space="preserve">. En Java ou en C, si vous tentiez de multiplier un entier et une chaîne de caractères, le compilateur indiquerait une erreur. En </w:t>
-      </w:r>
-      <w:r>
-        <w:t>JavaScript</w:t>
-      </w:r>
-      <w:r>
-        <w:t>, aucune erreur ne sera mise en évidence, et le programme s’exécutera</w:t>
-      </w:r>
-      <w:r>
-        <w:t xml:space="preserve"> (et fournira sans doute un résultat surprenant)</w:t>
-      </w:r>
-      <w:r>
-        <w:t>.</w:t>
-      </w:r>
-    </w:p>
-    <w:p>
-      <w:r>
-        <w:t xml:space="preserve">Si vous écrivez un programme </w:t>
-      </w:r>
-      <w:r>
-        <w:t>JavaScript</w:t>
-      </w:r>
-      <w:r>
-        <w:t xml:space="preserve"> et que celui-ci s’exécute sans erreur mais produit un résultat inattendu, ayez donc le réflexe de penser qu’il s’agit peut-être d’un problème de conversion implicite et </w:t>
+        <w:t>Comme JavaScript est un langage non typé et que la plupart des opérateurs fournissent un résultat quel que soit le type de leurs opérandes, de nombreuses erreurs de code se déroulent de manière silencieuse, sans message d’erreur. En Java ou en C, si vous tentiez de multiplier un entier et une chaîne de caractères, le compilateur indiquerait une erreur. En JavaScript, aucune erreur ne sera mise en évidence, et le programme s’exécutera (et fournira sans doute un résultat surprenant).</w:t>
+      </w:r>
+    </w:p>
+    <w:p>
+      <w:r>
+        <w:t xml:space="preserve">Si vous écrivez un programme JavaScript et que celui-ci s’exécute sans erreur mais produit un résultat inattendu, ayez donc le réflexe de penser qu’il s’agit peut-être d’un problème de conversion implicite et </w:t>
       </w:r>
       <w:proofErr w:type="spellStart"/>
       <w:r>
@@ -8631,19 +8553,7 @@
         <w:t>facilement lisible</w:t>
       </w:r>
       <w:r>
-        <w:t>. Cela implique sans doute de ne pas abuser de particularités propres à un langage de programmation donné… En effet, bon nombre de programmeurs jonglent avec trois, quatre langages de programmation ou plus… Et on ne peut pas leur demander de connaître sur le bout des doigts les spécificités de chacun d’eux</w:t>
-      </w:r>
-      <w:r>
-        <w:t> !</w:t>
-      </w:r>
-      <w:r>
-        <w:t xml:space="preserve"> Pour rendre un code lisible, il vaut donc mieux éviter de trop se reposer sur ces aspects « plus obscurs » de </w:t>
-      </w:r>
-      <w:r>
-        <w:t>JavaScript</w:t>
-      </w:r>
-      <w:r>
-        <w:t>.</w:t>
+        <w:t>. Cela implique sans doute de ne pas abuser de particularités propres à un langage de programmation donné… En effet, bon nombre de programmeurs jonglent avec trois, quatre langages de programmation ou plus… Et on ne peut pas leur demander de connaître sur le bout des doigts les spécificités de chacun d’eux ! Pour rendre un code lisible, il vaut donc mieux éviter de trop se reposer sur ces aspects « plus obscurs » de JavaScript.</w:t>
       </w:r>
     </w:p>
     <w:p>
@@ -8656,13 +8566,7 @@
         <w:t>En pratique</w:t>
       </w:r>
       <w:r>
-        <w:t xml:space="preserve">, cela signifie qu’il est </w:t>
-      </w:r>
-      <w:r>
-        <w:t>généralement</w:t>
-      </w:r>
-      <w:r>
-        <w:t xml:space="preserve"> préférable d’</w:t>
+        <w:t>, cela signifie qu’il est généralement préférable d’</w:t>
       </w:r>
       <w:r>
         <w:rPr>
@@ -8671,30 +8575,12 @@
         <w:t>ajouter des conversions explicites</w:t>
       </w:r>
       <w:r>
-        <w:t xml:space="preserve"> </w:t>
-      </w:r>
-      <w:r>
-        <w:t xml:space="preserve">(même si elles sont techniquement </w:t>
-      </w:r>
-      <w:r>
-        <w:t>inutiles</w:t>
-      </w:r>
-      <w:r>
-        <w:t>)</w:t>
-      </w:r>
-      <w:r>
-        <w:t xml:space="preserve"> pour rendre le code plus facile à lire.</w:t>
-      </w:r>
-    </w:p>
-    <w:p>
-      <w:r>
-        <w:t>Par exemple, dans</w:t>
-      </w:r>
-      <w:r>
-        <w:t xml:space="preserve"> le test</w:t>
-      </w:r>
-      <w:r>
-        <w:t xml:space="preserve"> </w:t>
+        <w:t xml:space="preserve"> (même si elles sont techniquement inutiles) pour rendre le code plus facile à lire.</w:t>
+      </w:r>
+    </w:p>
+    <w:p>
+      <w:r>
+        <w:t xml:space="preserve">Par exemple, dans le test </w:t>
       </w:r>
       <w:r>
         <w:rPr>
@@ -8720,13 +8606,7 @@
         <w:t>(x) === 3</w:t>
       </w:r>
       <w:r>
-        <w:t xml:space="preserve">… mais cette dernière écriture a l’avantage d’être beaucoup plus facile à comprendre par un lecteur qui n’est pas forcément un expert en </w:t>
-      </w:r>
-      <w:r>
-        <w:t>JavaScript</w:t>
-      </w:r>
-      <w:r>
-        <w:t>.</w:t>
+        <w:t>… mais cette dernière écriture a l’avantage d’être beaucoup plus facile à comprendre par un lecteur qui n’est pas forcément un expert en JavaScript.</w:t>
       </w:r>
     </w:p>
     <w:p>
@@ -8787,19 +8667,11 @@
                             <w:r>
                               <w:t xml:space="preserve">Ou même </w:t>
                             </w:r>
-                            <w:proofErr w:type="spellStart"/>
                             <w:r>
                               <w:rPr>
                                 <w:rStyle w:val="Codeinline"/>
                               </w:rPr>
-                              <w:t>Number</w:t>
-                            </w:r>
-                            <w:proofErr w:type="spellEnd"/>
-                            <w:r>
-                              <w:rPr>
-                                <w:rStyle w:val="Codeinline"/>
-                              </w:rPr>
-                              <w:t>(A) === 1</w:t>
+                              <w:t>Number(A) === 1</w:t>
                             </w:r>
                             <w:r>
                               <w:t xml:space="preserve"> si on n’est pas certain que </w:t>
@@ -8844,19 +8716,11 @@
                       <w:r>
                         <w:t xml:space="preserve">Ou même </w:t>
                       </w:r>
-                      <w:proofErr w:type="spellStart"/>
                       <w:r>
                         <w:rPr>
                           <w:rStyle w:val="Codeinline"/>
                         </w:rPr>
-                        <w:t>Number</w:t>
-                      </w:r>
-                      <w:proofErr w:type="spellEnd"/>
-                      <w:r>
-                        <w:rPr>
-                          <w:rStyle w:val="Codeinline"/>
-                        </w:rPr>
-                        <w:t>(A) === 1</w:t>
+                        <w:t>Number(A) === 1</w:t>
                       </w:r>
                       <w:r>
                         <w:t xml:space="preserve"> si on n’est pas certain que </w:t>
@@ -8883,7 +8747,7 @@
           <w:noProof/>
         </w:rPr>
         <w:drawing>
-          <wp:inline distT="0" distB="0" distL="0" distR="0" wp14:anchorId="5471C696" wp14:editId="0ADF05D7">
+          <wp:inline distT="0" distB="0" distL="0" distR="0" wp14:anchorId="5471C696" wp14:editId="171CF265">
             <wp:extent cx="4544563" cy="4474567"/>
             <wp:effectExtent l="0" t="0" r="8890" b="2540"/>
             <wp:docPr id="1597647938" name="Picture 1"/>
@@ -9058,7 +8922,7 @@
         </mc:Choice>
         <mc:Fallback>
           <w:pict>
-            <v:rect w14:anchorId="60CC22CD" id="Rectangle 1" o:spid="_x0000_s1026" style="position:absolute;margin-left:-21.8pt;margin-top:-7.95pt;width:493.25pt;height:1.45pt;z-index:251660288;visibility:visible;mso-wrap-style:square;mso-width-percent:0;mso-wrap-distance-left:9pt;mso-wrap-distance-top:0;mso-wrap-distance-right:9pt;mso-wrap-distance-bottom:0;mso-position-horizontal:absolute;mso-position-horizontal-relative:text;mso-position-vertical:absolute;mso-position-vertical-relative:text;mso-width-percent:0;mso-width-relative:margin;v-text-anchor:middle" o:gfxdata="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" fillcolor="#002060" stroked="f" strokeweight="1.25pt">
+            <v:rect w14:anchorId="1CB20BCC" id="Rectangle 1" o:spid="_x0000_s1026" style="position:absolute;margin-left:-21.8pt;margin-top:-7.95pt;width:493.25pt;height:1.45pt;z-index:251660288;visibility:visible;mso-wrap-style:square;mso-width-percent:0;mso-wrap-distance-left:9pt;mso-wrap-distance-top:0;mso-wrap-distance-right:9pt;mso-wrap-distance-bottom:0;mso-position-horizontal:absolute;mso-position-horizontal-relative:text;mso-position-vertical:absolute;mso-position-vertical-relative:text;mso-width-percent:0;mso-width-relative:margin;v-text-anchor:middle" o:gfxdata="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" fillcolor="#002060" stroked="f" strokeweight="1.25pt">
               <v:stroke endcap="round"/>
               <w10:wrap type="square"/>
             </v:rect>

</xml_diff>